<commit_message>
Updated libraries file to show correct version of ObjectListViewer
</commit_message>
<xml_diff>
--- a/PythonLibraries.docx
+++ b/PythonLibraries.docx
@@ -282,7 +282,7 @@
           <w:sz w:val="18"/>
           <w:shd w:fill="auto" w:val="clear"/>
         </w:rPr>
-        <w:t xml:space="preserve">Object List Viewer-2.6.0(http://sourceforge.net/projects/objectlistview/files/objectlistview/)</w:t>
+        <w:t xml:space="preserve">Object List Viewer-1.2(http://sourceforge.net/projects/objectlistview/files/objectlistview-python/)</w:t>
       </w:r>
     </w:p>
     <w:p>
@@ -321,7 +321,7 @@
         <w:r>
           <w:rPr>
             <w:rFonts w:ascii="Arial" w:hAnsi="Arial" w:cs="Arial" w:eastAsia="Arial"/>
-            <w:color w:val="262626"/>
+            <w:color w:val="0000FF"/>
             <w:spacing w:val="0"/>
             <w:position w:val="0"/>
             <w:sz w:val="18"/>

</xml_diff>